<commit_message>
Update Jason Fulbright Resume1.docx
</commit_message>
<xml_diff>
--- a/pics/Jason Fulbright Resume1.docx
+++ b/pics/Jason Fulbright Resume1.docx
@@ -172,7 +172,19 @@
         <w:t xml:space="preserve"> </w:t>
       </w:r>
       <w:r>
+        <w:t>Magna Cum Laude</w:t>
+      </w:r>
+      <w:r>
+        <w:t xml:space="preserve"> Graduate</w:t>
+      </w:r>
+      <w:r>
+        <w:t xml:space="preserve">, </w:t>
+      </w:r>
+      <w:r>
         <w:t>Presidential Honor Roll</w:t>
+      </w:r>
+      <w:r>
+        <w:t xml:space="preserve"> Recipient, Rotary Club Speaker</w:t>
       </w:r>
     </w:p>
     <w:p>
@@ -325,7 +337,13 @@
         <w:ind w:left="360"/>
       </w:pPr>
       <w:r>
-        <w:t xml:space="preserve">My photos displayed the amazing actions of Special Olympics and they are found on the Facebook page, Emails, photo books, and brochures. </w:t>
+        <w:t xml:space="preserve">My photos displayed the amazing actions of Special Olympics and they are found on the Facebook page, </w:t>
+      </w:r>
+      <w:r>
+        <w:t>e</w:t>
+      </w:r>
+      <w:r>
+        <w:t xml:space="preserve">mails, photo books, and brochures. </w:t>
       </w:r>
     </w:p>
     <w:p>
@@ -444,7 +462,12 @@
         <w:t>.  A</w:t>
       </w:r>
       <w:r>
-        <w:t>ssisted in the repairs, cleaning, and testing of the purification system</w:t>
+        <w:t>ssisted in the repairs, cl</w:t>
+      </w:r>
+      <w:bookmarkStart w:id="0" w:name="_GoBack"/>
+      <w:bookmarkEnd w:id="0"/>
+      <w:r>
+        <w:t>eaning, and testing of the purification system</w:t>
       </w:r>
       <w:r>
         <w:t>.</w:t>
@@ -542,8 +565,6 @@
       <w:r>
         <w:t>er</w:t>
       </w:r>
-      <w:bookmarkStart w:id="0" w:name="_GoBack"/>
-      <w:bookmarkEnd w:id="0"/>
       <w:r>
         <w:t>form tractor task.</w:t>
       </w:r>
@@ -777,7 +798,21 @@
           <w:rFonts w:cstheme="minorHAnsi"/>
           <w:szCs w:val="20"/>
         </w:rPr>
-        <w:t>Microsoft Word, PowerPoint, Excel, Adobe Photoshop, Lightroom, Illustrator, Premiere Pro, ENPS, Videographer, Photographer, Journalist, Digital Marketing, Advertising, Web Design, and Social Media</w:t>
+        <w:t xml:space="preserve">Microsoft </w:t>
+      </w:r>
+      <w:r>
+        <w:rPr>
+          <w:rFonts w:cstheme="minorHAnsi"/>
+          <w:szCs w:val="20"/>
+        </w:rPr>
+        <w:t>Office</w:t>
+      </w:r>
+      <w:r>
+        <w:rPr>
+          <w:rFonts w:cstheme="minorHAnsi"/>
+          <w:szCs w:val="20"/>
+        </w:rPr>
+        <w:t>, Adobe Photoshop, Lightroom, Illustrator, Premiere Pro, ENPS, Videographer, Photographer, Journalist, Digital Marketing, Advertising, Web Design, and Social Media</w:t>
       </w:r>
     </w:p>
     <w:p>
@@ -817,13 +852,33 @@
         <w:t xml:space="preserve"> </w:t>
       </w:r>
       <w:r>
+        <w:t xml:space="preserve">Volunteer at Galapagos </w:t>
+      </w:r>
+      <w:proofErr w:type="spellStart"/>
+      <w:r>
+        <w:t>Limpiar</w:t>
+      </w:r>
+      <w:proofErr w:type="spellEnd"/>
+      <w:r>
+        <w:t xml:space="preserve"> la Playa (Clean the Beach project), </w:t>
+      </w:r>
+      <w:r>
         <w:t>Volunteer at Bismarck FFA Fair,</w:t>
       </w:r>
       <w:r>
         <w:t xml:space="preserve"> </w:t>
       </w:r>
       <w:r>
-        <w:t>Football, and Rugby</w:t>
+        <w:t xml:space="preserve">Played </w:t>
+      </w:r>
+      <w:r>
+        <w:t>Football</w:t>
+      </w:r>
+      <w:r>
+        <w:t>, Soccer,</w:t>
+      </w:r>
+      <w:r>
+        <w:t xml:space="preserve"> and Rugby</w:t>
       </w:r>
     </w:p>
     <w:p>

</xml_diff>